<commit_message>
Started Computer vision week 7 lecture on oobject tracking
</commit_message>
<xml_diff>
--- a/Computer Vision/Week 7/Lecture/Computer Vision week 7 - Motion tracking.docx
+++ b/Computer Vision/Week 7/Lecture/Computer Vision week 7 - Motion tracking.docx
@@ -7,15 +7,7 @@
         <w:jc w:val="center"/>
       </w:pPr>
       <w:r>
-        <w:t xml:space="preserve">Computer Vision week 7 – </w:t>
-      </w:r>
-      <w:proofErr w:type="spellStart"/>
-      <w:r>
-        <w:t>Wenting</w:t>
-      </w:r>
-      <w:proofErr w:type="spellEnd"/>
-      <w:r>
-        <w:t xml:space="preserve"> Duan – 21/04/2022 – Object Tracking</w:t>
+        <w:t>Computer Vision week 7 – Wenting Duan – 21/04/2022 – Object Tracking</w:t>
       </w:r>
     </w:p>
     <w:p>
@@ -151,21 +143,49 @@
       </w:r>
     </w:p>
     <w:p>
-      <w:proofErr w:type="spellStart"/>
-      <w:r>
-        <w:t>Gausian</w:t>
-      </w:r>
-      <w:proofErr w:type="spellEnd"/>
-      <w:r>
-        <w:t xml:space="preserve"> noise</w:t>
-      </w:r>
-      <w:proofErr w:type="gramStart"/>
-      <w:r>
-        <w:t>-  a</w:t>
-      </w:r>
-      <w:proofErr w:type="gramEnd"/>
-      <w:r>
-        <w:t xml:space="preserve"> statistical noise that has a normal distribution equal to a bell curve, the average of all the noises generated averages out to close to zero</w:t>
+      <w:r>
+        <w:t>Gaus</w:t>
+      </w:r>
+      <w:r>
+        <w:t>s</w:t>
+      </w:r>
+      <w:r>
+        <w:t>ian noise- a statistical noise that has a normal distribution equal to a bell curve, the average of all the noises generated averages out to close to zero</w:t>
+      </w:r>
+    </w:p>
+    <w:p>
+      <w:pPr>
+        <w:rPr>
+          <w:b/>
+          <w:bCs/>
+        </w:rPr>
+      </w:pPr>
+      <w:r>
+        <w:rPr>
+          <w:b/>
+          <w:bCs/>
+        </w:rPr>
+        <w:t>CVMM:: Pros and Cons</w:t>
+      </w:r>
+    </w:p>
+    <w:p>
+      <w:r>
+        <w:t>This is a popular model for nearly-constant (piecewise) rectilinear motions</w:t>
+      </w:r>
+    </w:p>
+    <w:p>
+      <w:r>
+        <w:t>Thanks to the velocity components, it can deal with small occlusions.</w:t>
+      </w:r>
+    </w:p>
+    <w:p>
+      <w:r>
+        <w:t>With a careful tuning of the parameters, it can be used for non-rectilinear trajectories, if the latter can be locally approximated to rectilinear ones.</w:t>
+      </w:r>
+    </w:p>
+    <w:p>
+      <w:r>
+        <w:t>Constant Acceleration &amp; Constant Turn-rate Models</w:t>
       </w:r>
     </w:p>
     <w:sectPr>

</xml_diff>